<commit_message>
Reload 2 file .doc
</commit_message>
<xml_diff>
--- a/DFD.docx
+++ b/DFD.docx
@@ -17,6 +17,184 @@
           <w:rtl w:val="0"/>
         </w:rPr>
         <w:t xml:space="preserve">SƠ ĐỒ LUỒNG DỮ LIỆU</w:t>
+      </w:r>
+    </w:p>
+    <w:p>
+      <w:pPr>
+        <w:jc w:val="center"/>
+        <w:rPr>
+          <w:sz w:val="38"/>
+          <w:szCs w:val="38"/>
+        </w:rPr>
+      </w:pPr>
+      <w:r>
+        <w:rPr>
+          <w:rtl w:val="0"/>
+        </w:rPr>
+      </w:r>
+    </w:p>
+    <w:p>
+      <w:pPr>
+        <w:jc w:val="center"/>
+        <w:rPr>
+          <w:sz w:val="38"/>
+          <w:szCs w:val="38"/>
+        </w:rPr>
+      </w:pPr>
+      <w:r>
+        <w:rPr>
+          <w:sz w:val="38"/>
+          <w:szCs w:val="38"/>
+        </w:rPr>
+        <w:drawing>
+          <wp:inline distB="114300" distT="114300" distL="114300" distR="114300">
+            <wp:extent cx="5731200" cy="4991100"/>
+            <wp:effectExtent b="0" l="0" r="0" t="0"/>
+            <wp:docPr id="12" name="image24.png"/>
+            <a:graphic>
+              <a:graphicData uri="http://schemas.openxmlformats.org/drawingml/2006/picture">
+                <pic:pic>
+                  <pic:nvPicPr>
+                    <pic:cNvPr id="0" name="image24.png"/>
+                    <pic:cNvPicPr preferRelativeResize="0"/>
+                  </pic:nvPicPr>
+                  <pic:blipFill>
+                    <a:blip r:embed="rId6"/>
+                    <a:srcRect b="0" l="0" r="0" t="0"/>
+                    <a:stretch>
+                      <a:fillRect/>
+                    </a:stretch>
+                  </pic:blipFill>
+                  <pic:spPr>
+                    <a:xfrm>
+                      <a:off x="0" y="0"/>
+                      <a:ext cx="5731200" cy="4991100"/>
+                    </a:xfrm>
+                    <a:prstGeom prst="rect"/>
+                    <a:ln/>
+                  </pic:spPr>
+                </pic:pic>
+              </a:graphicData>
+            </a:graphic>
+          </wp:inline>
+        </w:drawing>
+      </w:r>
+      <w:r>
+        <w:rPr>
+          <w:rtl w:val="0"/>
+        </w:rPr>
+      </w:r>
+    </w:p>
+    <w:p>
+      <w:pPr>
+        <w:jc w:val="center"/>
+        <w:rPr>
+          <w:sz w:val="38"/>
+          <w:szCs w:val="38"/>
+        </w:rPr>
+      </w:pPr>
+      <w:r>
+        <w:rPr>
+          <w:rtl w:val="0"/>
+        </w:rPr>
+      </w:r>
+    </w:p>
+    <w:p>
+      <w:pPr>
+        <w:jc w:val="center"/>
+        <w:rPr>
+          <w:sz w:val="38"/>
+          <w:szCs w:val="38"/>
+        </w:rPr>
+      </w:pPr>
+      <w:r>
+        <w:rPr>
+          <w:rtl w:val="0"/>
+        </w:rPr>
+      </w:r>
+    </w:p>
+    <w:p>
+      <w:pPr>
+        <w:jc w:val="center"/>
+        <w:rPr>
+          <w:sz w:val="38"/>
+          <w:szCs w:val="38"/>
+        </w:rPr>
+      </w:pPr>
+      <w:r>
+        <w:rPr>
+          <w:rtl w:val="0"/>
+        </w:rPr>
+      </w:r>
+    </w:p>
+    <w:p>
+      <w:pPr>
+        <w:jc w:val="center"/>
+        <w:rPr>
+          <w:sz w:val="38"/>
+          <w:szCs w:val="38"/>
+        </w:rPr>
+      </w:pPr>
+      <w:r>
+        <w:rPr>
+          <w:rtl w:val="0"/>
+        </w:rPr>
+      </w:r>
+    </w:p>
+    <w:p>
+      <w:pPr>
+        <w:jc w:val="center"/>
+        <w:rPr>
+          <w:sz w:val="38"/>
+          <w:szCs w:val="38"/>
+        </w:rPr>
+      </w:pPr>
+      <w:r>
+        <w:rPr>
+          <w:rtl w:val="0"/>
+        </w:rPr>
+      </w:r>
+    </w:p>
+    <w:p>
+      <w:pPr>
+        <w:jc w:val="center"/>
+        <w:rPr>
+          <w:sz w:val="38"/>
+          <w:szCs w:val="38"/>
+        </w:rPr>
+      </w:pPr>
+      <w:r>
+        <w:rPr>
+          <w:rtl w:val="0"/>
+        </w:rPr>
+      </w:r>
+    </w:p>
+    <w:p>
+      <w:pPr>
+        <w:jc w:val="center"/>
+        <w:rPr>
+          <w:sz w:val="38"/>
+          <w:szCs w:val="38"/>
+        </w:rPr>
+      </w:pPr>
+      <w:r>
+        <w:rPr>
+          <w:rtl w:val="0"/>
+        </w:rPr>
+      </w:r>
+    </w:p>
+    <w:p>
+      <w:pPr>
+        <w:jc w:val="center"/>
+        <w:rPr>
+          <w:sz w:val="38"/>
+          <w:szCs w:val="38"/>
+        </w:rPr>
+      </w:pPr>
+      <w:r>
+        <w:rPr>
+          <w:rtl w:val="0"/>
+        </w:rPr>
       </w:r>
     </w:p>
     <w:p>
@@ -72,16 +250,16 @@
           <wp:inline distB="114300" distT="114300" distL="114300" distR="114300">
             <wp:extent cx="5731200" cy="3670300"/>
             <wp:effectExtent b="0" l="0" r="0" t="0"/>
-            <wp:docPr id="20" name="image22.png"/>
+            <wp:docPr id="21" name="image33.png"/>
             <a:graphic>
               <a:graphicData uri="http://schemas.openxmlformats.org/drawingml/2006/picture">
                 <pic:pic>
                   <pic:nvPicPr>
-                    <pic:cNvPr id="0" name="image22.png"/>
+                    <pic:cNvPr id="0" name="image33.png"/>
                     <pic:cNvPicPr preferRelativeResize="0"/>
                   </pic:nvPicPr>
                   <pic:blipFill>
-                    <a:blip r:embed="rId6"/>
+                    <a:blip r:embed="rId7"/>
                     <a:srcRect b="0" l="0" r="0" t="0"/>
                     <a:stretch>
                       <a:fillRect/>
@@ -445,16 +623,16 @@
           <wp:inline distB="114300" distT="114300" distL="114300" distR="114300">
             <wp:extent cx="5731200" cy="7010400"/>
             <wp:effectExtent b="0" l="0" r="0" t="0"/>
-            <wp:docPr id="11" name="image25.png"/>
+            <wp:docPr id="11" name="image31.png"/>
             <a:graphic>
               <a:graphicData uri="http://schemas.openxmlformats.org/drawingml/2006/picture">
                 <pic:pic>
                   <pic:nvPicPr>
-                    <pic:cNvPr id="0" name="image25.png"/>
+                    <pic:cNvPr id="0" name="image31.png"/>
                     <pic:cNvPicPr preferRelativeResize="0"/>
                   </pic:nvPicPr>
                   <pic:blipFill>
-                    <a:blip r:embed="rId7"/>
+                    <a:blip r:embed="rId8"/>
                     <a:srcRect b="0" l="0" r="0" t="0"/>
                     <a:stretch>
                       <a:fillRect/>
@@ -633,16 +811,16 @@
           <wp:inline distB="114300" distT="114300" distL="114300" distR="114300">
             <wp:extent cx="5731200" cy="3429000"/>
             <wp:effectExtent b="0" l="0" r="0" t="0"/>
-            <wp:docPr id="1" name="image24.png"/>
+            <wp:docPr id="1" name="image15.png"/>
             <a:graphic>
               <a:graphicData uri="http://schemas.openxmlformats.org/drawingml/2006/picture">
                 <pic:pic>
                   <pic:nvPicPr>
-                    <pic:cNvPr id="0" name="image24.png"/>
+                    <pic:cNvPr id="0" name="image15.png"/>
                     <pic:cNvPicPr preferRelativeResize="0"/>
                   </pic:nvPicPr>
                   <pic:blipFill>
-                    <a:blip r:embed="rId8"/>
+                    <a:blip r:embed="rId9"/>
                     <a:srcRect b="0" l="0" r="0" t="0"/>
                     <a:stretch>
                       <a:fillRect/>
@@ -759,16 +937,16 @@
           <wp:inline distB="114300" distT="114300" distL="114300" distR="114300">
             <wp:extent cx="5162550" cy="3609975"/>
             <wp:effectExtent b="0" l="0" r="0" t="0"/>
-            <wp:docPr id="13" name="image11.png"/>
+            <wp:docPr id="14" name="image13.png"/>
             <a:graphic>
               <a:graphicData uri="http://schemas.openxmlformats.org/drawingml/2006/picture">
                 <pic:pic>
                   <pic:nvPicPr>
-                    <pic:cNvPr id="0" name="image11.png"/>
+                    <pic:cNvPr id="0" name="image13.png"/>
                     <pic:cNvPicPr preferRelativeResize="0"/>
                   </pic:nvPicPr>
                   <pic:blipFill>
-                    <a:blip r:embed="rId9"/>
+                    <a:blip r:embed="rId10"/>
                     <a:srcRect b="0" l="0" r="0" t="0"/>
                     <a:stretch>
                       <a:fillRect/>
@@ -869,16 +1047,16 @@
           <wp:inline distB="114300" distT="114300" distL="114300" distR="114300">
             <wp:extent cx="5343525" cy="4219575"/>
             <wp:effectExtent b="0" l="0" r="0" t="0"/>
-            <wp:docPr id="12" name="image30.png"/>
+            <wp:docPr id="13" name="image16.png"/>
             <a:graphic>
               <a:graphicData uri="http://schemas.openxmlformats.org/drawingml/2006/picture">
                 <pic:pic>
                   <pic:nvPicPr>
-                    <pic:cNvPr id="0" name="image30.png"/>
+                    <pic:cNvPr id="0" name="image16.png"/>
                     <pic:cNvPicPr preferRelativeResize="0"/>
                   </pic:nvPicPr>
                   <pic:blipFill>
-                    <a:blip r:embed="rId10"/>
+                    <a:blip r:embed="rId11"/>
                     <a:srcRect b="0" l="0" r="0" t="0"/>
                     <a:stretch>
                       <a:fillRect/>
@@ -987,16 +1165,16 @@
           <wp:inline distB="114300" distT="114300" distL="114300" distR="114300">
             <wp:extent cx="5731200" cy="2552700"/>
             <wp:effectExtent b="0" l="0" r="0" t="0"/>
-            <wp:docPr id="19" name="image13.png"/>
+            <wp:docPr id="20" name="image14.png"/>
             <a:graphic>
               <a:graphicData uri="http://schemas.openxmlformats.org/drawingml/2006/picture">
                 <pic:pic>
                   <pic:nvPicPr>
-                    <pic:cNvPr id="0" name="image13.png"/>
+                    <pic:cNvPr id="0" name="image14.png"/>
                     <pic:cNvPicPr preferRelativeResize="0"/>
                   </pic:nvPicPr>
                   <pic:blipFill>
-                    <a:blip r:embed="rId11"/>
+                    <a:blip r:embed="rId12"/>
                     <a:srcRect b="0" l="0" r="0" t="0"/>
                     <a:stretch>
                       <a:fillRect/>
@@ -1121,16 +1299,16 @@
           <wp:inline distB="114300" distT="114300" distL="114300" distR="114300">
             <wp:extent cx="5731200" cy="3530600"/>
             <wp:effectExtent b="0" l="0" r="0" t="0"/>
-            <wp:docPr id="9" name="image31.png"/>
+            <wp:docPr id="9" name="image20.png"/>
             <a:graphic>
               <a:graphicData uri="http://schemas.openxmlformats.org/drawingml/2006/picture">
                 <pic:pic>
                   <pic:nvPicPr>
-                    <pic:cNvPr id="0" name="image31.png"/>
+                    <pic:cNvPr id="0" name="image20.png"/>
                     <pic:cNvPicPr preferRelativeResize="0"/>
                   </pic:nvPicPr>
                   <pic:blipFill>
-                    <a:blip r:embed="rId12"/>
+                    <a:blip r:embed="rId13"/>
                     <a:srcRect b="0" l="0" r="0" t="0"/>
                     <a:stretch>
                       <a:fillRect/>
@@ -1573,16 +1751,16 @@
           <wp:inline distB="0" distT="0" distL="0" distR="0">
             <wp:extent cx="5731200" cy="3759200"/>
             <wp:effectExtent b="0" l="0" r="0" t="0"/>
-            <wp:docPr id="4" name="image14.png"/>
+            <wp:docPr id="4" name="image7.png"/>
             <a:graphic>
               <a:graphicData uri="http://schemas.openxmlformats.org/drawingml/2006/picture">
                 <pic:pic>
                   <pic:nvPicPr>
-                    <pic:cNvPr id="0" name="image14.png"/>
+                    <pic:cNvPr id="0" name="image7.png"/>
                     <pic:cNvPicPr preferRelativeResize="0"/>
                   </pic:nvPicPr>
                   <pic:blipFill>
-                    <a:blip r:embed="rId13"/>
+                    <a:blip r:embed="rId14"/>
                     <a:srcRect b="0" l="0" r="0" t="0"/>
                     <a:stretch>
                       <a:fillRect/>
@@ -1685,16 +1863,16 @@
           <wp:inline distB="0" distT="0" distL="0" distR="0">
             <wp:extent cx="5133975" cy="3214688"/>
             <wp:effectExtent b="0" l="0" r="0" t="0"/>
-            <wp:docPr id="8" name="image8.png"/>
+            <wp:docPr id="8" name="image4.png"/>
             <a:graphic>
               <a:graphicData uri="http://schemas.openxmlformats.org/drawingml/2006/picture">
                 <pic:pic>
                   <pic:nvPicPr>
-                    <pic:cNvPr id="0" name="image8.png"/>
+                    <pic:cNvPr id="0" name="image4.png"/>
                     <pic:cNvPicPr preferRelativeResize="0"/>
                   </pic:nvPicPr>
                   <pic:blipFill>
-                    <a:blip r:embed="rId14"/>
+                    <a:blip r:embed="rId15"/>
                     <a:srcRect b="0" l="0" r="0" t="0"/>
                     <a:stretch>
                       <a:fillRect/>
@@ -1758,16 +1936,16 @@
           <wp:inline distB="0" distT="0" distL="0" distR="0">
             <wp:extent cx="5731200" cy="4419600"/>
             <wp:effectExtent b="0" l="0" r="0" t="0"/>
-            <wp:docPr id="7" name="image4.png"/>
+            <wp:docPr id="7" name="image10.png"/>
             <a:graphic>
               <a:graphicData uri="http://schemas.openxmlformats.org/drawingml/2006/picture">
                 <pic:pic>
                   <pic:nvPicPr>
-                    <pic:cNvPr id="0" name="image4.png"/>
+                    <pic:cNvPr id="0" name="image10.png"/>
                     <pic:cNvPicPr preferRelativeResize="0"/>
                   </pic:nvPicPr>
                   <pic:blipFill>
-                    <a:blip r:embed="rId15"/>
+                    <a:blip r:embed="rId16"/>
                     <a:srcRect b="0" l="0" r="0" t="0"/>
                     <a:stretch>
                       <a:fillRect/>
@@ -1831,16 +2009,16 @@
           <wp:inline distB="0" distT="0" distL="0" distR="0">
             <wp:extent cx="5734050" cy="3319463"/>
             <wp:effectExtent b="0" l="0" r="0" t="0"/>
-            <wp:docPr id="10" name="image7.png"/>
+            <wp:docPr id="10" name="image11.png"/>
             <a:graphic>
               <a:graphicData uri="http://schemas.openxmlformats.org/drawingml/2006/picture">
                 <pic:pic>
                   <pic:nvPicPr>
-                    <pic:cNvPr id="0" name="image7.png"/>
+                    <pic:cNvPr id="0" name="image11.png"/>
                     <pic:cNvPicPr preferRelativeResize="0"/>
                   </pic:nvPicPr>
                   <pic:blipFill>
-                    <a:blip r:embed="rId16"/>
+                    <a:blip r:embed="rId17"/>
                     <a:srcRect b="0" l="0" r="0" t="0"/>
                     <a:stretch>
                       <a:fillRect/>
@@ -1911,16 +2089,16 @@
           <wp:inline distB="0" distT="0" distL="114300" distR="114300">
             <wp:extent cx="5272405" cy="3104515"/>
             <wp:effectExtent b="0" l="0" r="0" t="0"/>
-            <wp:docPr id="31" name="image29.png"/>
+            <wp:docPr id="32" name="image34.png"/>
             <a:graphic>
               <a:graphicData uri="http://schemas.openxmlformats.org/drawingml/2006/picture">
                 <pic:pic>
                   <pic:nvPicPr>
-                    <pic:cNvPr id="0" name="image29.png"/>
+                    <pic:cNvPr id="0" name="image34.png"/>
                     <pic:cNvPicPr preferRelativeResize="0"/>
                   </pic:nvPicPr>
                   <pic:blipFill>
-                    <a:blip r:embed="rId17"/>
+                    <a:blip r:embed="rId18"/>
                     <a:srcRect b="0" l="0" r="0" t="0"/>
                     <a:stretch>
                       <a:fillRect/>
@@ -2007,16 +2185,16 @@
           <wp:inline distB="0" distT="0" distL="114300" distR="114300">
             <wp:extent cx="5272405" cy="3322955"/>
             <wp:effectExtent b="0" l="0" r="0" t="0"/>
-            <wp:docPr id="28" name="image28.png"/>
+            <wp:docPr id="29" name="image22.png"/>
             <a:graphic>
               <a:graphicData uri="http://schemas.openxmlformats.org/drawingml/2006/picture">
                 <pic:pic>
                   <pic:nvPicPr>
-                    <pic:cNvPr id="0" name="image28.png"/>
+                    <pic:cNvPr id="0" name="image22.png"/>
                     <pic:cNvPicPr preferRelativeResize="0"/>
                   </pic:nvPicPr>
                   <pic:blipFill>
-                    <a:blip r:embed="rId18"/>
+                    <a:blip r:embed="rId19"/>
                     <a:srcRect b="0" l="0" r="0" t="0"/>
                     <a:stretch>
                       <a:fillRect/>
@@ -2222,16 +2400,16 @@
           <wp:inline distB="0" distT="0" distL="114300" distR="114300">
             <wp:extent cx="5270500" cy="3773170"/>
             <wp:effectExtent b="0" l="0" r="0" t="0"/>
-            <wp:docPr id="15" name="image3.png"/>
+            <wp:docPr id="16" name="image2.png"/>
             <a:graphic>
               <a:graphicData uri="http://schemas.openxmlformats.org/drawingml/2006/picture">
                 <pic:pic>
                   <pic:nvPicPr>
-                    <pic:cNvPr id="0" name="image3.png"/>
+                    <pic:cNvPr id="0" name="image2.png"/>
                     <pic:cNvPicPr preferRelativeResize="0"/>
                   </pic:nvPicPr>
                   <pic:blipFill>
-                    <a:blip r:embed="rId19"/>
+                    <a:blip r:embed="rId20"/>
                     <a:srcRect b="0" l="0" r="0" t="0"/>
                     <a:stretch>
                       <a:fillRect/>
@@ -2350,16 +2528,16 @@
           <wp:inline distB="0" distT="0" distL="114300" distR="114300">
             <wp:extent cx="5273040" cy="3568700"/>
             <wp:effectExtent b="0" l="0" r="0" t="0"/>
-            <wp:docPr id="25" name="image17.png"/>
+            <wp:docPr id="26" name="image18.png"/>
             <a:graphic>
               <a:graphicData uri="http://schemas.openxmlformats.org/drawingml/2006/picture">
                 <pic:pic>
                   <pic:nvPicPr>
-                    <pic:cNvPr id="0" name="image17.png"/>
+                    <pic:cNvPr id="0" name="image18.png"/>
                     <pic:cNvPicPr preferRelativeResize="0"/>
                   </pic:nvPicPr>
                   <pic:blipFill>
-                    <a:blip r:embed="rId20"/>
+                    <a:blip r:embed="rId21"/>
                     <a:srcRect b="0" l="0" r="0" t="0"/>
                     <a:stretch>
                       <a:fillRect/>
@@ -2524,7 +2702,7 @@
           <wp:inline distB="0" distT="0" distL="114300" distR="114300">
             <wp:extent cx="5269865" cy="3423920"/>
             <wp:effectExtent b="0" l="0" r="0" t="0"/>
-            <wp:docPr id="30" name="image23.png"/>
+            <wp:docPr id="31" name="image23.png"/>
             <a:graphic>
               <a:graphicData uri="http://schemas.openxmlformats.org/drawingml/2006/picture">
                 <pic:pic>
@@ -2533,7 +2711,7 @@
                     <pic:cNvPicPr preferRelativeResize="0"/>
                   </pic:nvPicPr>
                   <pic:blipFill>
-                    <a:blip r:embed="rId21"/>
+                    <a:blip r:embed="rId22"/>
                     <a:srcRect b="0" l="0" r="0" t="0"/>
                     <a:stretch>
                       <a:fillRect/>
@@ -2638,16 +2816,16 @@
           <wp:inline distB="0" distT="0" distL="114300" distR="114300">
             <wp:extent cx="5270500" cy="3462655"/>
             <wp:effectExtent b="0" l="0" r="0" t="0"/>
-            <wp:docPr id="27" name="image21.png"/>
+            <wp:docPr id="28" name="image29.png"/>
             <a:graphic>
               <a:graphicData uri="http://schemas.openxmlformats.org/drawingml/2006/picture">
                 <pic:pic>
                   <pic:nvPicPr>
-                    <pic:cNvPr id="0" name="image21.png"/>
+                    <pic:cNvPr id="0" name="image29.png"/>
                     <pic:cNvPicPr preferRelativeResize="0"/>
                   </pic:nvPicPr>
                   <pic:blipFill>
-                    <a:blip r:embed="rId22"/>
+                    <a:blip r:embed="rId23"/>
                     <a:srcRect b="0" l="0" r="0" t="0"/>
                     <a:stretch>
                       <a:fillRect/>
@@ -2813,16 +2991,16 @@
           <wp:inline distB="0" distT="0" distL="0" distR="0">
             <wp:extent cx="5731200" cy="3784600"/>
             <wp:effectExtent b="0" l="0" r="0" t="0"/>
-            <wp:docPr descr="Diagram&#10;&#10;Description automatically generated" id="5" name="image1.png"/>
+            <wp:docPr descr="Diagram&#10;&#10;Description automatically generated" id="5" name="image5.png"/>
             <a:graphic>
               <a:graphicData uri="http://schemas.openxmlformats.org/drawingml/2006/picture">
                 <pic:pic>
                   <pic:nvPicPr>
-                    <pic:cNvPr descr="Diagram&#10;&#10;Description automatically generated" id="0" name="image1.png"/>
+                    <pic:cNvPr descr="Diagram&#10;&#10;Description automatically generated" id="0" name="image5.png"/>
                     <pic:cNvPicPr preferRelativeResize="0"/>
                   </pic:nvPicPr>
                   <pic:blipFill>
-                    <a:blip r:embed="rId23"/>
+                    <a:blip r:embed="rId24"/>
                     <a:srcRect b="0" l="0" r="0" t="0"/>
                     <a:stretch>
                       <a:fillRect/>
@@ -2913,16 +3091,16 @@
           <wp:inline distB="0" distT="0" distL="0" distR="0">
             <wp:extent cx="5535797" cy="3047645"/>
             <wp:effectExtent b="0" l="0" r="0" t="0"/>
-            <wp:docPr descr="Diagram, schematic&#10;&#10;Description automatically generated" id="26" name="image16.png"/>
+            <wp:docPr descr="Diagram, schematic&#10;&#10;Description automatically generated" id="27" name="image25.png"/>
             <a:graphic>
               <a:graphicData uri="http://schemas.openxmlformats.org/drawingml/2006/picture">
                 <pic:pic>
                   <pic:nvPicPr>
-                    <pic:cNvPr descr="Diagram, schematic&#10;&#10;Description automatically generated" id="0" name="image16.png"/>
+                    <pic:cNvPr descr="Diagram, schematic&#10;&#10;Description automatically generated" id="0" name="image25.png"/>
                     <pic:cNvPicPr preferRelativeResize="0"/>
                   </pic:nvPicPr>
                   <pic:blipFill>
-                    <a:blip r:embed="rId24"/>
+                    <a:blip r:embed="rId25"/>
                     <a:srcRect b="0" l="0" r="0" t="0"/>
                     <a:stretch>
                       <a:fillRect/>
@@ -3017,16 +3195,16 @@
           <wp:inline distB="0" distT="0" distL="0" distR="0">
             <wp:extent cx="5731200" cy="3975100"/>
             <wp:effectExtent b="0" l="0" r="0" t="0"/>
-            <wp:docPr descr="Diagram, schematic&#10;&#10;Description automatically generated" id="24" name="image15.png"/>
+            <wp:docPr descr="Diagram, schematic&#10;&#10;Description automatically generated" id="25" name="image32.png"/>
             <a:graphic>
               <a:graphicData uri="http://schemas.openxmlformats.org/drawingml/2006/picture">
                 <pic:pic>
                   <pic:nvPicPr>
-                    <pic:cNvPr descr="Diagram, schematic&#10;&#10;Description automatically generated" id="0" name="image15.png"/>
+                    <pic:cNvPr descr="Diagram, schematic&#10;&#10;Description automatically generated" id="0" name="image32.png"/>
                     <pic:cNvPicPr preferRelativeResize="0"/>
                   </pic:nvPicPr>
                   <pic:blipFill>
-                    <a:blip r:embed="rId25"/>
+                    <a:blip r:embed="rId26"/>
                     <a:srcRect b="0" l="0" r="0" t="0"/>
                     <a:stretch>
                       <a:fillRect/>
@@ -3116,16 +3294,16 @@
           <wp:inline distB="0" distT="0" distL="0" distR="0">
             <wp:extent cx="5731200" cy="3111500"/>
             <wp:effectExtent b="0" l="0" r="0" t="0"/>
-            <wp:docPr descr="A close up of a map&#10;&#10;Description automatically generated" id="3" name="image12.png"/>
+            <wp:docPr descr="A close up of a map&#10;&#10;Description automatically generated" id="3" name="image9.png"/>
             <a:graphic>
               <a:graphicData uri="http://schemas.openxmlformats.org/drawingml/2006/picture">
                 <pic:pic>
                   <pic:nvPicPr>
-                    <pic:cNvPr descr="A close up of a map&#10;&#10;Description automatically generated" id="0" name="image12.png"/>
+                    <pic:cNvPr descr="A close up of a map&#10;&#10;Description automatically generated" id="0" name="image9.png"/>
                     <pic:cNvPicPr preferRelativeResize="0"/>
                   </pic:nvPicPr>
                   <pic:blipFill>
-                    <a:blip r:embed="rId26"/>
+                    <a:blip r:embed="rId27"/>
                     <a:srcRect b="0" l="0" r="0" t="0"/>
                     <a:stretch>
                       <a:fillRect/>
@@ -3181,16 +3359,16 @@
           <wp:inline distB="0" distT="0" distL="0" distR="0">
             <wp:extent cx="5731200" cy="3098800"/>
             <wp:effectExtent b="0" l="0" r="0" t="0"/>
-            <wp:docPr descr="Diagram, schematic&#10;&#10;Description automatically generated" id="14" name="image10.png"/>
+            <wp:docPr descr="Diagram, schematic&#10;&#10;Description automatically generated" id="15" name="image8.png"/>
             <a:graphic>
               <a:graphicData uri="http://schemas.openxmlformats.org/drawingml/2006/picture">
                 <pic:pic>
                   <pic:nvPicPr>
-                    <pic:cNvPr descr="Diagram, schematic&#10;&#10;Description automatically generated" id="0" name="image10.png"/>
+                    <pic:cNvPr descr="Diagram, schematic&#10;&#10;Description automatically generated" id="0" name="image8.png"/>
                     <pic:cNvPicPr preferRelativeResize="0"/>
                   </pic:nvPicPr>
                   <pic:blipFill>
-                    <a:blip r:embed="rId27"/>
+                    <a:blip r:embed="rId28"/>
                     <a:srcRect b="0" l="0" r="0" t="0"/>
                     <a:stretch>
                       <a:fillRect/>
@@ -3528,16 +3706,16 @@
           <wp:inline distB="0" distT="0" distL="0" distR="0">
             <wp:extent cx="5731200" cy="5803900"/>
             <wp:effectExtent b="0" l="0" r="0" t="0"/>
-            <wp:docPr id="33" name="image32.jpg"/>
+            <wp:docPr id="34" name="image26.jpg"/>
             <a:graphic>
               <a:graphicData uri="http://schemas.openxmlformats.org/drawingml/2006/picture">
                 <pic:pic>
                   <pic:nvPicPr>
-                    <pic:cNvPr id="0" name="image32.jpg"/>
+                    <pic:cNvPr id="0" name="image26.jpg"/>
                     <pic:cNvPicPr preferRelativeResize="0"/>
                   </pic:nvPicPr>
                   <pic:blipFill>
-                    <a:blip r:embed="rId28"/>
+                    <a:blip r:embed="rId29"/>
                     <a:srcRect b="0" l="0" r="0" t="0"/>
                     <a:stretch>
                       <a:fillRect/>
@@ -3747,16 +3925,16 @@
           <wp:inline distB="0" distT="0" distL="0" distR="0">
             <wp:extent cx="5731200" cy="3657600"/>
             <wp:effectExtent b="0" l="0" r="0" t="0"/>
-            <wp:docPr id="6" name="image2.jpg"/>
+            <wp:docPr id="6" name="image12.jpg"/>
             <a:graphic>
               <a:graphicData uri="http://schemas.openxmlformats.org/drawingml/2006/picture">
                 <pic:pic>
                   <pic:nvPicPr>
-                    <pic:cNvPr id="0" name="image2.jpg"/>
+                    <pic:cNvPr id="0" name="image12.jpg"/>
                     <pic:cNvPicPr preferRelativeResize="0"/>
                   </pic:nvPicPr>
                   <pic:blipFill>
-                    <a:blip r:embed="rId29"/>
+                    <a:blip r:embed="rId30"/>
                     <a:srcRect b="0" l="0" r="0" t="0"/>
                     <a:stretch>
                       <a:fillRect/>
@@ -4113,16 +4291,16 @@
           <wp:inline distB="0" distT="0" distL="0" distR="0">
             <wp:extent cx="5731200" cy="5118100"/>
             <wp:effectExtent b="0" l="0" r="0" t="0"/>
-            <wp:docPr id="2" name="image6.jpg"/>
+            <wp:docPr id="2" name="image17.jpg"/>
             <a:graphic>
               <a:graphicData uri="http://schemas.openxmlformats.org/drawingml/2006/picture">
                 <pic:pic>
                   <pic:nvPicPr>
-                    <pic:cNvPr id="0" name="image6.jpg"/>
+                    <pic:cNvPr id="0" name="image17.jpg"/>
                     <pic:cNvPicPr preferRelativeResize="0"/>
                   </pic:nvPicPr>
                   <pic:blipFill>
-                    <a:blip r:embed="rId30"/>
+                    <a:blip r:embed="rId31"/>
                     <a:srcRect b="0" l="0" r="0" t="0"/>
                     <a:stretch>
                       <a:fillRect/>
@@ -4239,16 +4417,16 @@
           <wp:inline distB="0" distT="0" distL="0" distR="0">
             <wp:extent cx="5731200" cy="3708400"/>
             <wp:effectExtent b="0" l="0" r="0" t="0"/>
-            <wp:docPr id="23" name="image27.jpg"/>
+            <wp:docPr id="24" name="image19.jpg"/>
             <a:graphic>
               <a:graphicData uri="http://schemas.openxmlformats.org/drawingml/2006/picture">
                 <pic:pic>
                   <pic:nvPicPr>
-                    <pic:cNvPr id="0" name="image27.jpg"/>
+                    <pic:cNvPr id="0" name="image19.jpg"/>
                     <pic:cNvPicPr preferRelativeResize="0"/>
                   </pic:nvPicPr>
                   <pic:blipFill>
-                    <a:blip r:embed="rId31"/>
+                    <a:blip r:embed="rId32"/>
                     <a:srcRect b="0" l="0" r="0" t="0"/>
                     <a:stretch>
                       <a:fillRect/>
@@ -4625,16 +4803,16 @@
           <wp:inline distB="0" distT="0" distL="0" distR="0">
             <wp:extent cx="5731200" cy="4025900"/>
             <wp:effectExtent b="0" l="0" r="0" t="0"/>
-            <wp:docPr id="16" name="image5.jpg"/>
+            <wp:docPr id="17" name="image3.jpg"/>
             <a:graphic>
               <a:graphicData uri="http://schemas.openxmlformats.org/drawingml/2006/picture">
                 <pic:pic>
                   <pic:nvPicPr>
-                    <pic:cNvPr id="0" name="image5.jpg"/>
+                    <pic:cNvPr id="0" name="image3.jpg"/>
                     <pic:cNvPicPr preferRelativeResize="0"/>
                   </pic:nvPicPr>
                   <pic:blipFill>
-                    <a:blip r:embed="rId32"/>
+                    <a:blip r:embed="rId33"/>
                     <a:srcRect b="0" l="0" r="0" t="0"/>
                     <a:stretch>
                       <a:fillRect/>
@@ -4758,16 +4936,16 @@
           <wp:inline distB="114300" distT="114300" distL="114300" distR="114300">
             <wp:extent cx="5731200" cy="2730500"/>
             <wp:effectExtent b="0" l="0" r="0" t="0"/>
-            <wp:docPr id="22" name="image18.png"/>
+            <wp:docPr id="23" name="image28.png"/>
             <a:graphic>
               <a:graphicData uri="http://schemas.openxmlformats.org/drawingml/2006/picture">
                 <pic:pic>
                   <pic:nvPicPr>
-                    <pic:cNvPr id="0" name="image18.png"/>
+                    <pic:cNvPr id="0" name="image28.png"/>
                     <pic:cNvPicPr preferRelativeResize="0"/>
                   </pic:nvPicPr>
                   <pic:blipFill>
-                    <a:blip r:embed="rId33"/>
+                    <a:blip r:embed="rId34"/>
                     <a:srcRect b="0" l="0" r="0" t="0"/>
                     <a:stretch>
                       <a:fillRect/>
@@ -4867,16 +5045,16 @@
           <wp:inline distB="114300" distT="114300" distL="114300" distR="114300">
             <wp:extent cx="5731200" cy="4140200"/>
             <wp:effectExtent b="0" l="0" r="0" t="0"/>
-            <wp:docPr id="17" name="image20.png"/>
+            <wp:docPr id="18" name="image1.png"/>
             <a:graphic>
               <a:graphicData uri="http://schemas.openxmlformats.org/drawingml/2006/picture">
                 <pic:pic>
                   <pic:nvPicPr>
-                    <pic:cNvPr id="0" name="image20.png"/>
+                    <pic:cNvPr id="0" name="image1.png"/>
                     <pic:cNvPicPr preferRelativeResize="0"/>
                   </pic:nvPicPr>
                   <pic:blipFill>
-                    <a:blip r:embed="rId34"/>
+                    <a:blip r:embed="rId35"/>
                     <a:srcRect b="0" l="0" r="0" t="0"/>
                     <a:stretch>
                       <a:fillRect/>
@@ -5228,16 +5406,16 @@
           <wp:inline distB="114300" distT="114300" distL="114300" distR="114300">
             <wp:extent cx="5731200" cy="4114800"/>
             <wp:effectExtent b="0" l="0" r="0" t="0"/>
-            <wp:docPr id="29" name="image33.png"/>
+            <wp:docPr id="30" name="image30.png"/>
             <a:graphic>
               <a:graphicData uri="http://schemas.openxmlformats.org/drawingml/2006/picture">
                 <pic:pic>
                   <pic:nvPicPr>
-                    <pic:cNvPr id="0" name="image33.png"/>
+                    <pic:cNvPr id="0" name="image30.png"/>
                     <pic:cNvPicPr preferRelativeResize="0"/>
                   </pic:nvPicPr>
                   <pic:blipFill>
-                    <a:blip r:embed="rId35"/>
+                    <a:blip r:embed="rId36"/>
                     <a:srcRect b="0" l="0" r="0" t="0"/>
                     <a:stretch>
                       <a:fillRect/>
@@ -5316,16 +5494,16 @@
           <wp:inline distB="114300" distT="114300" distL="114300" distR="114300">
             <wp:extent cx="5731200" cy="2616200"/>
             <wp:effectExtent b="0" l="0" r="0" t="0"/>
-            <wp:docPr id="21" name="image19.png"/>
+            <wp:docPr id="22" name="image21.png"/>
             <a:graphic>
               <a:graphicData uri="http://schemas.openxmlformats.org/drawingml/2006/picture">
                 <pic:pic>
                   <pic:nvPicPr>
-                    <pic:cNvPr id="0" name="image19.png"/>
+                    <pic:cNvPr id="0" name="image21.png"/>
                     <pic:cNvPicPr preferRelativeResize="0"/>
                   </pic:nvPicPr>
                   <pic:blipFill>
-                    <a:blip r:embed="rId36"/>
+                    <a:blip r:embed="rId37"/>
                     <a:srcRect b="0" l="0" r="0" t="0"/>
                     <a:stretch>
                       <a:fillRect/>
@@ -5467,16 +5645,16 @@
           <wp:inline distB="114300" distT="114300" distL="114300" distR="114300">
             <wp:extent cx="5731200" cy="3987800"/>
             <wp:effectExtent b="0" l="0" r="0" t="0"/>
-            <wp:docPr id="18" name="image9.png"/>
+            <wp:docPr id="19" name="image6.png"/>
             <a:graphic>
               <a:graphicData uri="http://schemas.openxmlformats.org/drawingml/2006/picture">
                 <pic:pic>
                   <pic:nvPicPr>
-                    <pic:cNvPr id="0" name="image9.png"/>
+                    <pic:cNvPr id="0" name="image6.png"/>
                     <pic:cNvPicPr preferRelativeResize="0"/>
                   </pic:nvPicPr>
                   <pic:blipFill>
-                    <a:blip r:embed="rId37"/>
+                    <a:blip r:embed="rId38"/>
                     <a:srcRect b="0" l="0" r="0" t="0"/>
                     <a:stretch>
                       <a:fillRect/>
@@ -5828,16 +6006,16 @@
           <wp:inline distB="114300" distT="114300" distL="114300" distR="114300">
             <wp:extent cx="5731200" cy="4152900"/>
             <wp:effectExtent b="0" l="0" r="0" t="0"/>
-            <wp:docPr id="32" name="image26.png"/>
+            <wp:docPr id="33" name="image27.png"/>
             <a:graphic>
               <a:graphicData uri="http://schemas.openxmlformats.org/drawingml/2006/picture">
                 <pic:pic>
                   <pic:nvPicPr>
-                    <pic:cNvPr id="0" name="image26.png"/>
+                    <pic:cNvPr id="0" name="image27.png"/>
                     <pic:cNvPicPr preferRelativeResize="0"/>
                   </pic:nvPicPr>
                   <pic:blipFill>
-                    <a:blip r:embed="rId38"/>
+                    <a:blip r:embed="rId39"/>
                     <a:srcRect b="0" l="0" r="0" t="0"/>
                     <a:stretch>
                       <a:fillRect/>

</xml_diff>